<commit_message>
Se añadio el primer diagrama UML
</commit_message>
<xml_diff>
--- a/docs/requerimientos-funcionales.docx
+++ b/docs/requerimientos-funcionales.docx
@@ -5,11 +5,15 @@
     <w:p>
       <w:pPr>
         <w:rPr>
-          <w:lang w:val="es-ES"/>
-        </w:rPr>
-      </w:pPr>
-      <w:r>
-        <w:rPr>
+          <w:sz w:val="32"/>
+          <w:szCs w:val="32"/>
+          <w:lang w:val="es-ES"/>
+        </w:rPr>
+      </w:pPr>
+      <w:r>
+        <w:rPr>
+          <w:sz w:val="32"/>
+          <w:szCs w:val="32"/>
           <w:lang w:val="es-ES"/>
         </w:rPr>
         <w:t xml:space="preserve">Implementación </w:t>
@@ -17,6 +21,8 @@
       <w:proofErr w:type="spellStart"/>
       <w:r>
         <w:rPr>
+          <w:sz w:val="32"/>
+          <w:szCs w:val="32"/>
           <w:lang w:val="es-ES"/>
         </w:rPr>
         <w:t>login</w:t>
@@ -26,11 +32,15 @@
     <w:p>
       <w:pPr>
         <w:rPr>
-          <w:lang w:val="es-ES"/>
-        </w:rPr>
-      </w:pPr>
-      <w:r>
-        <w:rPr>
+          <w:sz w:val="28"/>
+          <w:szCs w:val="28"/>
+          <w:lang w:val="es-ES"/>
+        </w:rPr>
+      </w:pPr>
+      <w:r>
+        <w:rPr>
+          <w:sz w:val="28"/>
+          <w:szCs w:val="28"/>
           <w:lang w:val="es-ES"/>
         </w:rPr>
         <w:t>Requisitos:</w:t>
@@ -39,11 +49,15 @@
     <w:p>
       <w:pPr>
         <w:rPr>
-          <w:lang w:val="es-ES"/>
-        </w:rPr>
-      </w:pPr>
-      <w:r>
-        <w:rPr>
+          <w:sz w:val="24"/>
+          <w:szCs w:val="24"/>
+          <w:lang w:val="es-ES"/>
+        </w:rPr>
+      </w:pPr>
+      <w:r>
+        <w:rPr>
+          <w:sz w:val="24"/>
+          <w:szCs w:val="24"/>
           <w:lang w:val="es-ES"/>
         </w:rPr>
         <w:t>¿Tipos de usuario?</w:t>
@@ -65,11 +79,15 @@
     <w:p>
       <w:pPr>
         <w:rPr>
-          <w:lang w:val="es-ES"/>
-        </w:rPr>
-      </w:pPr>
-      <w:r>
-        <w:rPr>
+          <w:sz w:val="24"/>
+          <w:szCs w:val="24"/>
+          <w:lang w:val="es-ES"/>
+        </w:rPr>
+      </w:pPr>
+      <w:r>
+        <w:rPr>
+          <w:sz w:val="24"/>
+          <w:szCs w:val="24"/>
           <w:lang w:val="es-ES"/>
         </w:rPr>
         <w:t>¿Información requerida para el inicio de sesión?</w:t>
@@ -99,11 +117,15 @@
     <w:p>
       <w:pPr>
         <w:rPr>
-          <w:lang w:val="es-ES"/>
-        </w:rPr>
-      </w:pPr>
-      <w:r>
-        <w:rPr>
+          <w:sz w:val="24"/>
+          <w:szCs w:val="24"/>
+          <w:lang w:val="es-ES"/>
+        </w:rPr>
+      </w:pPr>
+      <w:r>
+        <w:rPr>
+          <w:sz w:val="24"/>
+          <w:szCs w:val="24"/>
           <w:lang w:val="es-ES"/>
         </w:rPr>
         <w:t>¿Tipo de autenticación que se debe usar?</w:t>
@@ -145,11 +167,15 @@
     <w:p>
       <w:pPr>
         <w:rPr>
-          <w:lang w:val="es-ES"/>
-        </w:rPr>
-      </w:pPr>
-      <w:r>
-        <w:rPr>
+          <w:sz w:val="24"/>
+          <w:szCs w:val="24"/>
+          <w:lang w:val="es-ES"/>
+        </w:rPr>
+      </w:pPr>
+      <w:r>
+        <w:rPr>
+          <w:sz w:val="24"/>
+          <w:szCs w:val="24"/>
           <w:lang w:val="es-ES"/>
         </w:rPr>
         <w:t>¿Política de seguridad a implementar?</w:t>
@@ -195,6 +221,387 @@
         </w:rPr>
         <w:t>.</w:t>
       </w:r>
+    </w:p>
+    <w:p>
+      <w:pPr>
+        <w:rPr>
+          <w:lang w:val="es-ES"/>
+        </w:rPr>
+      </w:pPr>
+    </w:p>
+    <w:p>
+      <w:pPr>
+        <w:rPr>
+          <w:sz w:val="28"/>
+          <w:szCs w:val="28"/>
+          <w:lang w:val="es-ES"/>
+        </w:rPr>
+      </w:pPr>
+      <w:r>
+        <w:rPr>
+          <w:sz w:val="28"/>
+          <w:szCs w:val="28"/>
+          <w:lang w:val="es-ES"/>
+        </w:rPr>
+        <w:t>Diseño base de datos (prueba)</w:t>
+      </w:r>
+    </w:p>
+    <w:p>
+      <w:pPr>
+        <w:rPr>
+          <w:lang w:val="es-ES"/>
+        </w:rPr>
+      </w:pPr>
+      <w:r>
+        <w:rPr>
+          <w:sz w:val="28"/>
+          <w:szCs w:val="28"/>
+          <w:lang w:val="es-ES"/>
+        </w:rPr>
+        <w:t xml:space="preserve">Tabla: </w:t>
+      </w:r>
+      <w:proofErr w:type="spellStart"/>
+      <w:r>
+        <w:rPr>
+          <w:lang w:val="es-ES"/>
+        </w:rPr>
+        <w:t>users</w:t>
+      </w:r>
+      <w:proofErr w:type="spellEnd"/>
+    </w:p>
+    <w:p>
+      <w:pPr>
+        <w:rPr>
+          <w:lang w:val="es-ES"/>
+        </w:rPr>
+      </w:pPr>
+      <w:r>
+        <w:rPr>
+          <w:lang w:val="es-ES"/>
+        </w:rPr>
+        <w:tab/>
+        <w:t>Id (</w:t>
+      </w:r>
+      <w:proofErr w:type="spellStart"/>
+      <w:r>
+        <w:rPr>
+          <w:lang w:val="es-ES"/>
+        </w:rPr>
+        <w:t>primary</w:t>
+      </w:r>
+      <w:proofErr w:type="spellEnd"/>
+      <w:r>
+        <w:rPr>
+          <w:lang w:val="es-ES"/>
+        </w:rPr>
+        <w:t xml:space="preserve"> </w:t>
+      </w:r>
+      <w:proofErr w:type="spellStart"/>
+      <w:r>
+        <w:rPr>
+          <w:lang w:val="es-ES"/>
+        </w:rPr>
+        <w:t>key</w:t>
+      </w:r>
+      <w:proofErr w:type="spellEnd"/>
+      <w:r>
+        <w:rPr>
+          <w:lang w:val="es-ES"/>
+        </w:rPr>
+        <w:t>)</w:t>
+      </w:r>
+    </w:p>
+    <w:p>
+      <w:pPr>
+        <w:rPr>
+          <w:lang w:val="es-ES"/>
+        </w:rPr>
+      </w:pPr>
+      <w:r>
+        <w:rPr>
+          <w:lang w:val="es-ES"/>
+        </w:rPr>
+        <w:tab/>
+        <w:t>Email (</w:t>
+      </w:r>
+      <w:proofErr w:type="spellStart"/>
+      <w:r>
+        <w:rPr>
+          <w:lang w:val="es-ES"/>
+        </w:rPr>
+        <w:t>unique</w:t>
+      </w:r>
+      <w:proofErr w:type="spellEnd"/>
+      <w:r>
+        <w:rPr>
+          <w:lang w:val="es-ES"/>
+        </w:rPr>
+        <w:t>)</w:t>
+      </w:r>
+    </w:p>
+    <w:p>
+      <w:pPr>
+        <w:rPr>
+          <w:lang w:val="es-ES"/>
+        </w:rPr>
+      </w:pPr>
+      <w:r>
+        <w:rPr>
+          <w:lang w:val="es-ES"/>
+        </w:rPr>
+        <w:tab/>
+      </w:r>
+      <w:proofErr w:type="spellStart"/>
+      <w:r>
+        <w:rPr>
+          <w:lang w:val="es-ES"/>
+        </w:rPr>
+        <w:t>Password</w:t>
+      </w:r>
+      <w:proofErr w:type="spellEnd"/>
+      <w:r>
+        <w:rPr>
+          <w:lang w:val="es-ES"/>
+        </w:rPr>
+        <w:t xml:space="preserve"> (</w:t>
+      </w:r>
+      <w:proofErr w:type="spellStart"/>
+      <w:r>
+        <w:rPr>
+          <w:lang w:val="es-ES"/>
+        </w:rPr>
+        <w:t>hashed</w:t>
+      </w:r>
+      <w:proofErr w:type="spellEnd"/>
+      <w:r>
+        <w:rPr>
+          <w:lang w:val="es-ES"/>
+        </w:rPr>
+        <w:t>)</w:t>
+      </w:r>
+    </w:p>
+    <w:p>
+      <w:pPr>
+        <w:rPr>
+          <w:lang w:val="es-ES"/>
+        </w:rPr>
+      </w:pPr>
+    </w:p>
+    <w:p>
+      <w:pPr>
+        <w:rPr>
+          <w:sz w:val="28"/>
+          <w:szCs w:val="28"/>
+          <w:lang w:val="es-ES"/>
+        </w:rPr>
+      </w:pPr>
+      <w:r>
+        <w:rPr>
+          <w:sz w:val="28"/>
+          <w:szCs w:val="28"/>
+          <w:lang w:val="es-ES"/>
+        </w:rPr>
+        <w:t>UML</w:t>
+      </w:r>
+    </w:p>
+    <w:p>
+      <w:pPr>
+        <w:rPr>
+          <w:lang w:val="es-ES"/>
+        </w:rPr>
+      </w:pPr>
+      <w:r>
+        <w:rPr>
+          <w:sz w:val="28"/>
+          <w:szCs w:val="28"/>
+          <w:lang w:val="es-ES"/>
+        </w:rPr>
+        <w:t>Caso</w:t>
+      </w:r>
+      <w:r>
+        <w:rPr>
+          <w:sz w:val="28"/>
+          <w:szCs w:val="28"/>
+          <w:lang w:val="es-ES"/>
+        </w:rPr>
+        <w:t xml:space="preserve"> de uso:</w:t>
+      </w:r>
+      <w:r>
+        <w:rPr>
+          <w:lang w:val="es-ES"/>
+        </w:rPr>
+        <w:t xml:space="preserve"> Iniciar Sesión</w:t>
+      </w:r>
+    </w:p>
+    <w:p>
+      <w:pPr>
+        <w:rPr>
+          <w:lang w:val="es-ES"/>
+        </w:rPr>
+      </w:pPr>
+      <w:r>
+        <w:rPr>
+          <w:lang w:val="es-ES"/>
+        </w:rPr>
+        <w:t>Actores: Usuario</w:t>
+      </w:r>
+    </w:p>
+    <w:p>
+      <w:pPr>
+        <w:rPr>
+          <w:lang w:val="es-ES"/>
+        </w:rPr>
+      </w:pPr>
+      <w:r>
+        <w:rPr>
+          <w:lang w:val="es-ES"/>
+        </w:rPr>
+        <w:t>Descripción:</w:t>
+      </w:r>
+    </w:p>
+    <w:p>
+      <w:pPr>
+        <w:rPr>
+          <w:lang w:val="es-ES"/>
+        </w:rPr>
+      </w:pPr>
+      <w:r>
+        <w:rPr>
+          <w:lang w:val="es-ES"/>
+        </w:rPr>
+        <w:t xml:space="preserve">El usuario ingresara al sistema con su usuario y clave, el sistema validará la existencia del usuario y </w:t>
+      </w:r>
+      <w:proofErr w:type="spellStart"/>
+      <w:proofErr w:type="gramStart"/>
+      <w:r>
+        <w:rPr>
+          <w:lang w:val="es-ES"/>
+        </w:rPr>
+        <w:t>clave.Si</w:t>
+      </w:r>
+      <w:proofErr w:type="spellEnd"/>
+      <w:proofErr w:type="gramEnd"/>
+      <w:r>
+        <w:rPr>
+          <w:lang w:val="es-ES"/>
+        </w:rPr>
+        <w:t xml:space="preserve"> las credenciales son correctas podrá ingresar al sistema (una </w:t>
+      </w:r>
+      <w:proofErr w:type="spellStart"/>
+      <w:r>
+        <w:rPr>
+          <w:lang w:val="es-ES"/>
+        </w:rPr>
+        <w:t>pagina</w:t>
+      </w:r>
+      <w:proofErr w:type="spellEnd"/>
+      <w:r>
+        <w:rPr>
+          <w:lang w:val="es-ES"/>
+        </w:rPr>
+        <w:t xml:space="preserve"> de prueba)</w:t>
+      </w:r>
+      <w:r>
+        <w:rPr>
+          <w:lang w:val="es-ES"/>
+        </w:rPr>
+        <w:t>, si no son correctas el sistema indicara que las credenciales son incorrectas.</w:t>
+      </w:r>
+    </w:p>
+    <w:p>
+      <w:pPr>
+        <w:rPr>
+          <w:lang w:val="es-ES"/>
+        </w:rPr>
+      </w:pPr>
+      <w:r>
+        <w:rPr>
+          <w:lang w:val="es-ES"/>
+        </w:rPr>
+        <w:lastRenderedPageBreak/>
+        <w:drawing>
+          <wp:inline distT="0" distB="0" distL="0" distR="0" wp14:anchorId="78BE5CC3" wp14:editId="3C1C73C3">
+            <wp:extent cx="3108960" cy="3489464"/>
+            <wp:effectExtent l="0" t="0" r="0" b="0"/>
+            <wp:docPr id="1376759527" name="Imagen 1"/>
+            <wp:cNvGraphicFramePr>
+              <a:graphicFrameLocks xmlns:a="http://schemas.openxmlformats.org/drawingml/2006/main" noChangeAspect="1"/>
+            </wp:cNvGraphicFramePr>
+            <a:graphic xmlns:a="http://schemas.openxmlformats.org/drawingml/2006/main">
+              <a:graphicData uri="http://schemas.openxmlformats.org/drawingml/2006/picture">
+                <pic:pic xmlns:pic="http://schemas.openxmlformats.org/drawingml/2006/picture">
+                  <pic:nvPicPr>
+                    <pic:cNvPr id="1376759527" name=""/>
+                    <pic:cNvPicPr/>
+                  </pic:nvPicPr>
+                  <pic:blipFill>
+                    <a:blip r:embed="rId4"/>
+                    <a:stretch>
+                      <a:fillRect/>
+                    </a:stretch>
+                  </pic:blipFill>
+                  <pic:spPr>
+                    <a:xfrm>
+                      <a:off x="0" y="0"/>
+                      <a:ext cx="3119181" cy="3500936"/>
+                    </a:xfrm>
+                    <a:prstGeom prst="rect">
+                      <a:avLst/>
+                    </a:prstGeom>
+                  </pic:spPr>
+                </pic:pic>
+              </a:graphicData>
+            </a:graphic>
+          </wp:inline>
+        </w:drawing>
+      </w:r>
+    </w:p>
+    <w:p>
+      <w:pPr>
+        <w:rPr>
+          <w:lang w:val="es-ES"/>
+        </w:rPr>
+      </w:pPr>
+    </w:p>
+    <w:p>
+      <w:pPr>
+        <w:rPr>
+          <w:lang w:val="es-ES"/>
+        </w:rPr>
+      </w:pPr>
+    </w:p>
+    <w:p>
+      <w:pPr>
+        <w:rPr>
+          <w:lang w:val="es-ES"/>
+        </w:rPr>
+      </w:pPr>
+    </w:p>
+    <w:p>
+      <w:pPr>
+        <w:rPr>
+          <w:sz w:val="28"/>
+          <w:szCs w:val="28"/>
+          <w:lang w:val="es-ES"/>
+        </w:rPr>
+      </w:pPr>
+      <w:r>
+        <w:rPr>
+          <w:sz w:val="28"/>
+          <w:szCs w:val="28"/>
+          <w:lang w:val="es-ES"/>
+        </w:rPr>
+        <w:tab/>
+      </w:r>
+    </w:p>
+    <w:p>
+      <w:pPr>
+        <w:rPr>
+          <w:sz w:val="28"/>
+          <w:szCs w:val="28"/>
+          <w:lang w:val="es-ES"/>
+        </w:rPr>
+      </w:pPr>
     </w:p>
     <w:sectPr>
       <w:pgSz w:w="12240" w:h="15840"/>

</xml_diff>

<commit_message>
Se agrega requerimientos y diagrama UML de Registro Usuario en docs
</commit_message>
<xml_diff>
--- a/docs/requerimientos-funcionales.docx
+++ b/docs/requerimientos-funcionales.docx
@@ -16,18 +16,8 @@
           <w:szCs w:val="32"/>
           <w:lang w:val="es-ES"/>
         </w:rPr>
-        <w:t xml:space="preserve">Implementación </w:t>
-      </w:r>
-      <w:proofErr w:type="spellStart"/>
-      <w:r>
-        <w:rPr>
-          <w:sz w:val="32"/>
-          <w:szCs w:val="32"/>
-          <w:lang w:val="es-ES"/>
-        </w:rPr>
-        <w:t>login</w:t>
-      </w:r>
-      <w:proofErr w:type="spellEnd"/>
+        <w:t>Implementación login</w:t>
+      </w:r>
     </w:p>
     <w:p>
       <w:pPr>
@@ -99,19 +89,11 @@
           <w:lang w:val="es-ES"/>
         </w:rPr>
       </w:pPr>
-      <w:proofErr w:type="gramStart"/>
-      <w:r>
-        <w:rPr>
-          <w:lang w:val="es-ES"/>
-        </w:rPr>
-        <w:t>Deben</w:t>
-      </w:r>
-      <w:proofErr w:type="gramEnd"/>
-      <w:r>
-        <w:rPr>
-          <w:lang w:val="es-ES"/>
-        </w:rPr>
-        <w:t xml:space="preserve"> haber 2 campos que permitan ingresar el usuario y clave para su autenticación.</w:t>
+      <w:r>
+        <w:rPr>
+          <w:lang w:val="es-ES"/>
+        </w:rPr>
+        <w:t>Deben haber 2 campos que permitan ingresar el usuario y clave para su autenticación.</w:t>
       </w:r>
     </w:p>
     <w:p>
@@ -141,21 +123,7 @@
         <w:rPr>
           <w:lang w:val="es-ES"/>
         </w:rPr>
-        <w:t xml:space="preserve">En primera instancia la autenticación se usará solo con contraseña. Posteriormente se podrían implementar otros tipos de autenticación como puede ser </w:t>
-      </w:r>
-      <w:proofErr w:type="spellStart"/>
-      <w:r>
-        <w:rPr>
-          <w:lang w:val="es-ES"/>
-        </w:rPr>
-        <w:t>multifactor</w:t>
-      </w:r>
-      <w:proofErr w:type="spellEnd"/>
-      <w:r>
-        <w:rPr>
-          <w:lang w:val="es-ES"/>
-        </w:rPr>
-        <w:t xml:space="preserve"> o integración con proveedores externos</w:t>
+        <w:t>En primera instancia la autenticación se usará solo con contraseña. Posteriormente se podrían implementar otros tipos de autenticación como puede ser multifactor o integración con proveedores externos</w:t>
       </w:r>
       <w:r>
         <w:rPr>
@@ -193,33 +161,17 @@
         </w:rPr>
         <w:t xml:space="preserve">Para poder iniciar sesión el usuario debe ser un correo electrónico, el sistema identificará si es un correo valido o no. Respecto a la contraseña, debe ser mínimo de 8 caracteres y contener una combinación entre números, letras, signos y caracteres especiales, adicional se </w:t>
       </w:r>
-      <w:proofErr w:type="gramStart"/>
-      <w:r>
-        <w:rPr>
-          <w:lang w:val="es-ES"/>
-        </w:rPr>
-        <w:t>almacenara</w:t>
-      </w:r>
-      <w:proofErr w:type="gramEnd"/>
-      <w:r>
-        <w:rPr>
-          <w:lang w:val="es-ES"/>
-        </w:rPr>
-        <w:t xml:space="preserve"> en la base de datos como una clave </w:t>
-      </w:r>
-      <w:proofErr w:type="spellStart"/>
-      <w:r>
-        <w:rPr>
-          <w:lang w:val="es-ES"/>
-        </w:rPr>
-        <w:t>hasheada</w:t>
-      </w:r>
-      <w:proofErr w:type="spellEnd"/>
-      <w:r>
-        <w:rPr>
-          <w:lang w:val="es-ES"/>
-        </w:rPr>
-        <w:t>.</w:t>
+      <w:r>
+        <w:rPr>
+          <w:lang w:val="es-ES"/>
+        </w:rPr>
+        <w:t>almacenará</w:t>
+      </w:r>
+      <w:r>
+        <w:rPr>
+          <w:lang w:val="es-ES"/>
+        </w:rPr>
+        <w:t xml:space="preserve"> en la base de datos como una clave hasheada.</w:t>
       </w:r>
     </w:p>
     <w:p>
@@ -260,14 +212,12 @@
         </w:rPr>
         <w:t xml:space="preserve">Tabla: </w:t>
       </w:r>
-      <w:proofErr w:type="spellStart"/>
       <w:r>
         <w:rPr>
           <w:lang w:val="es-ES"/>
         </w:rPr>
         <w:t>users</w:t>
       </w:r>
-      <w:proofErr w:type="spellEnd"/>
     </w:p>
     <w:p>
       <w:pPr>
@@ -280,35 +230,7 @@
           <w:lang w:val="es-ES"/>
         </w:rPr>
         <w:tab/>
-        <w:t>Id (</w:t>
-      </w:r>
-      <w:proofErr w:type="spellStart"/>
-      <w:r>
-        <w:rPr>
-          <w:lang w:val="es-ES"/>
-        </w:rPr>
-        <w:t>primary</w:t>
-      </w:r>
-      <w:proofErr w:type="spellEnd"/>
-      <w:r>
-        <w:rPr>
-          <w:lang w:val="es-ES"/>
-        </w:rPr>
-        <w:t xml:space="preserve"> </w:t>
-      </w:r>
-      <w:proofErr w:type="spellStart"/>
-      <w:r>
-        <w:rPr>
-          <w:lang w:val="es-ES"/>
-        </w:rPr>
-        <w:t>key</w:t>
-      </w:r>
-      <w:proofErr w:type="spellEnd"/>
-      <w:r>
-        <w:rPr>
-          <w:lang w:val="es-ES"/>
-        </w:rPr>
-        <w:t>)</w:t>
+        <w:t>Id (primary key)</w:t>
       </w:r>
     </w:p>
     <w:p>
@@ -322,21 +244,7 @@
           <w:lang w:val="es-ES"/>
         </w:rPr>
         <w:tab/>
-        <w:t>Email (</w:t>
-      </w:r>
-      <w:proofErr w:type="spellStart"/>
-      <w:r>
-        <w:rPr>
-          <w:lang w:val="es-ES"/>
-        </w:rPr>
-        <w:t>unique</w:t>
-      </w:r>
-      <w:proofErr w:type="spellEnd"/>
-      <w:r>
-        <w:rPr>
-          <w:lang w:val="es-ES"/>
-        </w:rPr>
-        <w:t>)</w:t>
+        <w:t>Email (unique)</w:t>
       </w:r>
     </w:p>
     <w:p>
@@ -350,34 +258,7 @@
           <w:lang w:val="es-ES"/>
         </w:rPr>
         <w:tab/>
-      </w:r>
-      <w:proofErr w:type="spellStart"/>
-      <w:r>
-        <w:rPr>
-          <w:lang w:val="es-ES"/>
-        </w:rPr>
-        <w:t>Password</w:t>
-      </w:r>
-      <w:proofErr w:type="spellEnd"/>
-      <w:r>
-        <w:rPr>
-          <w:lang w:val="es-ES"/>
-        </w:rPr>
-        <w:t xml:space="preserve"> (</w:t>
-      </w:r>
-      <w:proofErr w:type="spellStart"/>
-      <w:r>
-        <w:rPr>
-          <w:lang w:val="es-ES"/>
-        </w:rPr>
-        <w:t>hashed</w:t>
-      </w:r>
-      <w:proofErr w:type="spellEnd"/>
-      <w:r>
-        <w:rPr>
-          <w:lang w:val="es-ES"/>
-        </w:rPr>
-        <w:t>)</w:t>
+        <w:t>Password (hashed)</w:t>
       </w:r>
     </w:p>
     <w:p>
@@ -469,32 +350,38 @@
         <w:rPr>
           <w:lang w:val="es-ES"/>
         </w:rPr>
-        <w:t xml:space="preserve">El usuario ingresara al sistema con su usuario y clave, el sistema validará la existencia del usuario y </w:t>
-      </w:r>
-      <w:proofErr w:type="spellStart"/>
-      <w:proofErr w:type="gramStart"/>
-      <w:r>
-        <w:rPr>
-          <w:lang w:val="es-ES"/>
-        </w:rPr>
-        <w:t>clave.Si</w:t>
-      </w:r>
-      <w:proofErr w:type="spellEnd"/>
-      <w:proofErr w:type="gramEnd"/>
-      <w:r>
-        <w:rPr>
-          <w:lang w:val="es-ES"/>
-        </w:rPr>
-        <w:t xml:space="preserve"> las credenciales son correctas podrá ingresar al sistema (una </w:t>
-      </w:r>
-      <w:proofErr w:type="spellStart"/>
-      <w:r>
-        <w:rPr>
-          <w:lang w:val="es-ES"/>
-        </w:rPr>
-        <w:t>pagina</w:t>
-      </w:r>
-      <w:proofErr w:type="spellEnd"/>
+        <w:t>El usuario ingresar</w:t>
+      </w:r>
+      <w:r>
+        <w:rPr>
+          <w:lang w:val="es-ES"/>
+        </w:rPr>
+        <w:t>á</w:t>
+      </w:r>
+      <w:r>
+        <w:rPr>
+          <w:lang w:val="es-ES"/>
+        </w:rPr>
+        <w:t xml:space="preserve"> al sistema con su usuario y clave, el sistema validará la existencia del usuario y clave.</w:t>
+      </w:r>
+      <w:r>
+        <w:rPr>
+          <w:lang w:val="es-ES"/>
+        </w:rPr>
+        <w:t xml:space="preserve"> </w:t>
+      </w:r>
+      <w:r>
+        <w:rPr>
+          <w:lang w:val="es-ES"/>
+        </w:rPr>
+        <w:t xml:space="preserve">Si las credenciales son correctas podrá ingresar al sistema (una </w:t>
+      </w:r>
+      <w:r>
+        <w:rPr>
+          <w:lang w:val="es-ES"/>
+        </w:rPr>
+        <w:t>página</w:t>
+      </w:r>
       <w:r>
         <w:rPr>
           <w:lang w:val="es-ES"/>
@@ -516,6 +403,7 @@
       </w:pPr>
       <w:r>
         <w:rPr>
+          <w:noProof/>
           <w:lang w:val="es-ES"/>
         </w:rPr>
         <w:lastRenderedPageBreak/>
@@ -566,20 +454,6 @@
     <w:p>
       <w:pPr>
         <w:rPr>
-          <w:lang w:val="es-ES"/>
-        </w:rPr>
-      </w:pPr>
-    </w:p>
-    <w:p>
-      <w:pPr>
-        <w:rPr>
-          <w:lang w:val="es-ES"/>
-        </w:rPr>
-      </w:pPr>
-    </w:p>
-    <w:p>
-      <w:pPr>
-        <w:rPr>
           <w:sz w:val="28"/>
           <w:szCs w:val="28"/>
           <w:lang w:val="es-ES"/>
@@ -591,7 +465,7 @@
           <w:szCs w:val="28"/>
           <w:lang w:val="es-ES"/>
         </w:rPr>
-        <w:tab/>
+        <w:t>Diagrama de clases</w:t>
       </w:r>
     </w:p>
     <w:p>
@@ -602,6 +476,604 @@
           <w:lang w:val="es-ES"/>
         </w:rPr>
       </w:pPr>
+      <w:r>
+        <w:rPr>
+          <w:sz w:val="28"/>
+          <w:szCs w:val="28"/>
+          <w:lang w:val="es-ES"/>
+        </w:rPr>
+        <w:drawing>
+          <wp:inline distT="0" distB="0" distL="0" distR="0" wp14:anchorId="69E071DC" wp14:editId="71686C3A">
+            <wp:extent cx="4701947" cy="1143099"/>
+            <wp:effectExtent l="0" t="0" r="3810" b="0"/>
+            <wp:docPr id="1224169173" name="Imagen 1" descr="Escala de tiempo&#10;&#10;Descripción generada automáticamente con confianza media"/>
+            <wp:cNvGraphicFramePr>
+              <a:graphicFrameLocks xmlns:a="http://schemas.openxmlformats.org/drawingml/2006/main" noChangeAspect="1"/>
+            </wp:cNvGraphicFramePr>
+            <a:graphic xmlns:a="http://schemas.openxmlformats.org/drawingml/2006/main">
+              <a:graphicData uri="http://schemas.openxmlformats.org/drawingml/2006/picture">
+                <pic:pic xmlns:pic="http://schemas.openxmlformats.org/drawingml/2006/picture">
+                  <pic:nvPicPr>
+                    <pic:cNvPr id="1224169173" name="Imagen 1" descr="Escala de tiempo&#10;&#10;Descripción generada automáticamente con confianza media"/>
+                    <pic:cNvPicPr/>
+                  </pic:nvPicPr>
+                  <pic:blipFill>
+                    <a:blip r:embed="rId5"/>
+                    <a:stretch>
+                      <a:fillRect/>
+                    </a:stretch>
+                  </pic:blipFill>
+                  <pic:spPr>
+                    <a:xfrm>
+                      <a:off x="0" y="0"/>
+                      <a:ext cx="4701947" cy="1143099"/>
+                    </a:xfrm>
+                    <a:prstGeom prst="rect">
+                      <a:avLst/>
+                    </a:prstGeom>
+                  </pic:spPr>
+                </pic:pic>
+              </a:graphicData>
+            </a:graphic>
+          </wp:inline>
+        </w:drawing>
+      </w:r>
+    </w:p>
+    <w:p>
+      <w:pPr>
+        <w:rPr>
+          <w:sz w:val="28"/>
+          <w:szCs w:val="28"/>
+          <w:lang w:val="es-ES"/>
+        </w:rPr>
+      </w:pPr>
+    </w:p>
+    <w:p>
+      <w:pPr>
+        <w:rPr>
+          <w:lang w:val="es-ES"/>
+        </w:rPr>
+      </w:pPr>
+      <w:r>
+        <w:rPr>
+          <w:lang w:val="es-ES"/>
+        </w:rPr>
+        <w:t>----------------------------------------------------------------------------------------------------------------------</w:t>
+      </w:r>
+    </w:p>
+    <w:p>
+      <w:pPr>
+        <w:rPr>
+          <w:lang w:val="es-ES"/>
+        </w:rPr>
+      </w:pPr>
+    </w:p>
+    <w:p>
+      <w:pPr>
+        <w:rPr>
+          <w:sz w:val="32"/>
+          <w:szCs w:val="32"/>
+          <w:lang w:val="es-ES"/>
+        </w:rPr>
+      </w:pPr>
+      <w:r>
+        <w:rPr>
+          <w:sz w:val="32"/>
+          <w:szCs w:val="32"/>
+          <w:lang w:val="es-ES"/>
+        </w:rPr>
+        <w:t>Implementación Registro de Usuario.</w:t>
+      </w:r>
+    </w:p>
+    <w:p>
+      <w:pPr>
+        <w:rPr>
+          <w:sz w:val="28"/>
+          <w:szCs w:val="28"/>
+          <w:lang w:val="es-ES"/>
+        </w:rPr>
+      </w:pPr>
+      <w:r>
+        <w:rPr>
+          <w:sz w:val="28"/>
+          <w:szCs w:val="28"/>
+          <w:lang w:val="es-ES"/>
+        </w:rPr>
+        <w:t>Requisitos:</w:t>
+      </w:r>
+    </w:p>
+    <w:p>
+      <w:pPr>
+        <w:rPr>
+          <w:sz w:val="24"/>
+          <w:szCs w:val="24"/>
+          <w:lang w:val="es-ES"/>
+        </w:rPr>
+      </w:pPr>
+      <w:r>
+        <w:rPr>
+          <w:sz w:val="24"/>
+          <w:szCs w:val="24"/>
+          <w:lang w:val="es-ES"/>
+        </w:rPr>
+        <w:t>¿Cómo se podrá registrar un nuevo usuario?</w:t>
+      </w:r>
+    </w:p>
+    <w:p>
+      <w:pPr>
+        <w:rPr>
+          <w:lang w:val="es-ES"/>
+        </w:rPr>
+      </w:pPr>
+      <w:r>
+        <w:rPr>
+          <w:lang w:val="es-ES"/>
+        </w:rPr>
+        <w:t>En la pagina principal del login, se debe implementar un botón que permita dirigir al usuario a una nueva pagina con los campos necesario para el registro.</w:t>
+      </w:r>
+    </w:p>
+    <w:p>
+      <w:pPr>
+        <w:rPr>
+          <w:lang w:val="es-ES"/>
+        </w:rPr>
+      </w:pPr>
+    </w:p>
+    <w:p>
+      <w:pPr>
+        <w:rPr>
+          <w:lang w:val="es-ES"/>
+        </w:rPr>
+      </w:pPr>
+    </w:p>
+    <w:p>
+      <w:pPr>
+        <w:rPr>
+          <w:sz w:val="24"/>
+          <w:szCs w:val="24"/>
+          <w:lang w:val="es-ES"/>
+        </w:rPr>
+      </w:pPr>
+      <w:r>
+        <w:rPr>
+          <w:sz w:val="24"/>
+          <w:szCs w:val="24"/>
+          <w:lang w:val="es-ES"/>
+        </w:rPr>
+        <w:t>¿Qué información se solicitará para el registro?</w:t>
+      </w:r>
+    </w:p>
+    <w:p>
+      <w:pPr>
+        <w:rPr>
+          <w:sz w:val="28"/>
+          <w:szCs w:val="28"/>
+          <w:lang w:val="es-ES"/>
+        </w:rPr>
+      </w:pPr>
+      <w:r>
+        <w:rPr>
+          <w:lang w:val="es-ES"/>
+        </w:rPr>
+        <w:t>En primera instancia habrá solo dos campos, uno para ingresar el usuario y el otro para ingresar la clave</w:t>
+      </w:r>
+      <w:r>
+        <w:rPr>
+          <w:sz w:val="28"/>
+          <w:szCs w:val="28"/>
+          <w:lang w:val="es-ES"/>
+        </w:rPr>
+        <w:t>.</w:t>
+      </w:r>
+    </w:p>
+    <w:p>
+      <w:pPr>
+        <w:rPr>
+          <w:sz w:val="24"/>
+          <w:szCs w:val="24"/>
+          <w:lang w:val="es-ES"/>
+        </w:rPr>
+      </w:pPr>
+      <w:r>
+        <w:rPr>
+          <w:sz w:val="24"/>
+          <w:szCs w:val="24"/>
+          <w:lang w:val="es-ES"/>
+        </w:rPr>
+        <w:t>¿Política de seguridad a implementar?</w:t>
+      </w:r>
+    </w:p>
+    <w:p>
+      <w:pPr>
+        <w:rPr>
+          <w:lang w:val="es-ES"/>
+        </w:rPr>
+      </w:pPr>
+      <w:r>
+        <w:rPr>
+          <w:lang w:val="es-ES"/>
+        </w:rPr>
+        <w:t xml:space="preserve">Cuando el usuario ingrese el usuario y clave, el sistema validará que cumpla con las condiciones </w:t>
+      </w:r>
+      <w:r>
+        <w:rPr>
+          <w:lang w:val="es-ES"/>
+        </w:rPr>
+        <w:t>especificadas</w:t>
+      </w:r>
+      <w:r>
+        <w:rPr>
+          <w:lang w:val="es-ES"/>
+        </w:rPr>
+        <w:t xml:space="preserve"> para el registro</w:t>
+      </w:r>
+      <w:r>
+        <w:rPr>
+          <w:lang w:val="es-ES"/>
+        </w:rPr>
+        <w:t>. E</w:t>
+      </w:r>
+      <w:r>
+        <w:rPr>
+          <w:lang w:val="es-ES"/>
+        </w:rPr>
+        <w:t>n dado caso de detectar que no se cumpla las condiciones, el sistema le notificará al usuario</w:t>
+      </w:r>
+      <w:r>
+        <w:rPr>
+          <w:lang w:val="es-ES"/>
+        </w:rPr>
+        <w:t xml:space="preserve"> con mensajes claros de error</w:t>
+      </w:r>
+      <w:r>
+        <w:rPr>
+          <w:lang w:val="es-ES"/>
+        </w:rPr>
+        <w:t>.</w:t>
+      </w:r>
+    </w:p>
+    <w:p>
+      <w:pPr>
+        <w:rPr>
+          <w:sz w:val="24"/>
+          <w:szCs w:val="24"/>
+          <w:lang w:val="es-ES"/>
+        </w:rPr>
+      </w:pPr>
+      <w:r>
+        <w:rPr>
+          <w:sz w:val="24"/>
+          <w:szCs w:val="24"/>
+          <w:lang w:val="es-ES"/>
+        </w:rPr>
+        <w:t>¿Validaciones a implementar?</w:t>
+      </w:r>
+    </w:p>
+    <w:p>
+      <w:pPr>
+        <w:rPr>
+          <w:lang w:val="es-ES"/>
+        </w:rPr>
+      </w:pPr>
+      <w:r>
+        <w:rPr>
+          <w:lang w:val="es-ES"/>
+        </w:rPr>
+        <w:t xml:space="preserve">Nombre de usuario: </w:t>
+      </w:r>
+    </w:p>
+    <w:p>
+      <w:pPr>
+        <w:ind w:firstLine="708"/>
+        <w:rPr>
+          <w:lang w:val="es-ES"/>
+        </w:rPr>
+      </w:pPr>
+      <w:r>
+        <w:rPr>
+          <w:lang w:val="es-ES"/>
+        </w:rPr>
+        <w:t>Debe ser único</w:t>
+      </w:r>
+      <w:r>
+        <w:rPr>
+          <w:lang w:val="es-ES"/>
+        </w:rPr>
+        <w:t>.</w:t>
+      </w:r>
+    </w:p>
+    <w:p>
+      <w:pPr>
+        <w:ind w:firstLine="708"/>
+        <w:rPr>
+          <w:lang w:val="es-ES"/>
+        </w:rPr>
+      </w:pPr>
+      <w:r>
+        <w:rPr>
+          <w:lang w:val="es-ES"/>
+        </w:rPr>
+        <w:t>D</w:t>
+      </w:r>
+      <w:r>
+        <w:rPr>
+          <w:lang w:val="es-ES"/>
+        </w:rPr>
+        <w:t>ebe ser un correo valido</w:t>
+      </w:r>
+      <w:r>
+        <w:rPr>
+          <w:lang w:val="es-ES"/>
+        </w:rPr>
+        <w:t>.</w:t>
+      </w:r>
+    </w:p>
+    <w:p>
+      <w:pPr>
+        <w:rPr>
+          <w:lang w:val="es-ES"/>
+        </w:rPr>
+      </w:pPr>
+      <w:r>
+        <w:rPr>
+          <w:lang w:val="es-ES"/>
+        </w:rPr>
+        <w:t xml:space="preserve">Contraseña: </w:t>
+      </w:r>
+    </w:p>
+    <w:p>
+      <w:pPr>
+        <w:ind w:firstLine="708"/>
+        <w:rPr>
+          <w:lang w:val="es-ES"/>
+        </w:rPr>
+      </w:pPr>
+      <w:r>
+        <w:rPr>
+          <w:lang w:val="es-ES"/>
+        </w:rPr>
+        <w:t>Longitud mínima 8 caracteres.</w:t>
+      </w:r>
+    </w:p>
+    <w:p>
+      <w:pPr>
+        <w:ind w:left="708"/>
+        <w:rPr>
+          <w:lang w:val="es-ES"/>
+        </w:rPr>
+      </w:pPr>
+      <w:r>
+        <w:rPr>
+          <w:lang w:val="es-ES"/>
+        </w:rPr>
+        <w:t>Debe contener al menos una letra mayúscula, una letra minúscula, un número y un carácter especial.</w:t>
+      </w:r>
+    </w:p>
+    <w:p>
+      <w:pPr>
+        <w:ind w:left="708"/>
+        <w:rPr>
+          <w:lang w:val="es-ES"/>
+        </w:rPr>
+      </w:pPr>
+      <w:r>
+        <w:rPr>
+          <w:lang w:val="es-ES"/>
+        </w:rPr>
+        <w:t>No debe ser igual al nombre de usuario.</w:t>
+      </w:r>
+    </w:p>
+    <w:p>
+      <w:pPr>
+        <w:ind w:left="708"/>
+        <w:rPr>
+          <w:lang w:val="es-ES"/>
+        </w:rPr>
+      </w:pPr>
+      <w:r>
+        <w:rPr>
+          <w:lang w:val="es-ES"/>
+        </w:rPr>
+        <w:t>La contraseña estará encriptada en la base de datos.</w:t>
+      </w:r>
+    </w:p>
+    <w:p>
+      <w:pPr>
+        <w:rPr>
+          <w:sz w:val="24"/>
+          <w:szCs w:val="24"/>
+          <w:lang w:val="es-ES"/>
+        </w:rPr>
+      </w:pPr>
+      <w:r>
+        <w:rPr>
+          <w:sz w:val="24"/>
+          <w:szCs w:val="24"/>
+          <w:lang w:val="es-ES"/>
+        </w:rPr>
+        <w:t>¿Mensajes de error y confirmación?</w:t>
+      </w:r>
+    </w:p>
+    <w:p>
+      <w:pPr>
+        <w:rPr>
+          <w:lang w:val="es-ES"/>
+        </w:rPr>
+      </w:pPr>
+      <w:r>
+        <w:rPr>
+          <w:lang w:val="es-ES"/>
+        </w:rPr>
+        <w:t>Mostrar mensajes de error para cada campo que no cumpla con las validaciones.</w:t>
+      </w:r>
+    </w:p>
+    <w:p>
+      <w:pPr>
+        <w:rPr>
+          <w:lang w:val="es-ES"/>
+        </w:rPr>
+      </w:pPr>
+    </w:p>
+    <w:p>
+      <w:pPr>
+        <w:rPr>
+          <w:lang w:val="es-ES"/>
+        </w:rPr>
+      </w:pPr>
+      <w:r>
+        <w:rPr>
+          <w:lang w:val="es-ES"/>
+        </w:rPr>
+        <w:t>UML</w:t>
+      </w:r>
+    </w:p>
+    <w:p>
+      <w:pPr>
+        <w:rPr>
+          <w:lang w:val="es-ES"/>
+        </w:rPr>
+      </w:pPr>
+      <w:r>
+        <w:rPr>
+          <w:lang w:val="es-ES"/>
+        </w:rPr>
+        <w:t>Caso de uso: Registro de usuario</w:t>
+      </w:r>
+    </w:p>
+    <w:p>
+      <w:pPr>
+        <w:rPr>
+          <w:lang w:val="es-ES"/>
+        </w:rPr>
+      </w:pPr>
+      <w:r>
+        <w:rPr>
+          <w:lang w:val="es-ES"/>
+        </w:rPr>
+        <w:t>Actores: Usuario</w:t>
+      </w:r>
+    </w:p>
+    <w:p>
+      <w:pPr>
+        <w:rPr>
+          <w:lang w:val="es-ES"/>
+        </w:rPr>
+      </w:pPr>
+      <w:r>
+        <w:rPr>
+          <w:lang w:val="es-ES"/>
+        </w:rPr>
+        <w:t>Descripción:</w:t>
+      </w:r>
+      <w:r>
+        <w:rPr>
+          <w:lang w:val="es-ES"/>
+        </w:rPr>
+        <w:t xml:space="preserve"> El usuario podrá registrarse con un correo electrónico y una contraseña, estos datos se almacenarán en la base de datos y posteriormente el usuario podrá ingresar al sistema.</w:t>
+      </w:r>
+    </w:p>
+    <w:p>
+      <w:pPr>
+        <w:rPr>
+          <w:sz w:val="28"/>
+          <w:szCs w:val="28"/>
+          <w:lang w:val="es-ES"/>
+        </w:rPr>
+      </w:pPr>
+      <w:r>
+        <w:rPr>
+          <w:sz w:val="28"/>
+          <w:szCs w:val="28"/>
+          <w:lang w:val="es-ES"/>
+        </w:rPr>
+        <w:lastRenderedPageBreak/>
+        <w:drawing>
+          <wp:inline distT="0" distB="0" distL="0" distR="0" wp14:anchorId="3384B586" wp14:editId="709C3E20">
+            <wp:extent cx="4404360" cy="3055620"/>
+            <wp:effectExtent l="0" t="0" r="0" b="0"/>
+            <wp:docPr id="2099704148" name="Imagen 1"/>
+            <wp:cNvGraphicFramePr>
+              <a:graphicFrameLocks xmlns:a="http://schemas.openxmlformats.org/drawingml/2006/main" noChangeAspect="1"/>
+            </wp:cNvGraphicFramePr>
+            <a:graphic xmlns:a="http://schemas.openxmlformats.org/drawingml/2006/main">
+              <a:graphicData uri="http://schemas.openxmlformats.org/drawingml/2006/picture">
+                <pic:pic xmlns:pic="http://schemas.openxmlformats.org/drawingml/2006/picture">
+                  <pic:nvPicPr>
+                    <pic:cNvPr id="2099704148" name=""/>
+                    <pic:cNvPicPr/>
+                  </pic:nvPicPr>
+                  <pic:blipFill>
+                    <a:blip r:embed="rId6"/>
+                    <a:stretch>
+                      <a:fillRect/>
+                    </a:stretch>
+                  </pic:blipFill>
+                  <pic:spPr>
+                    <a:xfrm>
+                      <a:off x="0" y="0"/>
+                      <a:ext cx="4404747" cy="3055888"/>
+                    </a:xfrm>
+                    <a:prstGeom prst="rect">
+                      <a:avLst/>
+                    </a:prstGeom>
+                  </pic:spPr>
+                </pic:pic>
+              </a:graphicData>
+            </a:graphic>
+          </wp:inline>
+        </w:drawing>
+      </w:r>
+    </w:p>
+    <w:p>
+      <w:pPr>
+        <w:rPr>
+          <w:sz w:val="28"/>
+          <w:szCs w:val="28"/>
+          <w:lang w:val="es-ES"/>
+        </w:rPr>
+      </w:pPr>
+      <w:r>
+        <w:rPr>
+          <w:sz w:val="28"/>
+          <w:szCs w:val="28"/>
+          <w:lang w:val="es-ES"/>
+        </w:rPr>
+        <w:drawing>
+          <wp:inline distT="0" distB="0" distL="0" distR="0" wp14:anchorId="142171A0" wp14:editId="7A71F354">
+            <wp:extent cx="3909060" cy="4533900"/>
+            <wp:effectExtent l="0" t="0" r="0" b="0"/>
+            <wp:docPr id="29042032" name="Imagen 1"/>
+            <wp:cNvGraphicFramePr>
+              <a:graphicFrameLocks xmlns:a="http://schemas.openxmlformats.org/drawingml/2006/main" noChangeAspect="1"/>
+            </wp:cNvGraphicFramePr>
+            <a:graphic xmlns:a="http://schemas.openxmlformats.org/drawingml/2006/main">
+              <a:graphicData uri="http://schemas.openxmlformats.org/drawingml/2006/picture">
+                <pic:pic xmlns:pic="http://schemas.openxmlformats.org/drawingml/2006/picture">
+                  <pic:nvPicPr>
+                    <pic:cNvPr id="29042032" name=""/>
+                    <pic:cNvPicPr/>
+                  </pic:nvPicPr>
+                  <pic:blipFill>
+                    <a:blip r:embed="rId7"/>
+                    <a:stretch>
+                      <a:fillRect/>
+                    </a:stretch>
+                  </pic:blipFill>
+                  <pic:spPr>
+                    <a:xfrm>
+                      <a:off x="0" y="0"/>
+                      <a:ext cx="3909400" cy="4534294"/>
+                    </a:xfrm>
+                    <a:prstGeom prst="rect">
+                      <a:avLst/>
+                    </a:prstGeom>
+                  </pic:spPr>
+                </pic:pic>
+              </a:graphicData>
+            </a:graphic>
+          </wp:inline>
+        </w:drawing>
+      </w:r>
     </w:p>
     <w:sectPr>
       <w:pgSz w:w="12240" w:h="15840"/>

</xml_diff>

<commit_message>
Se añade diagrama de uso para la funcionalidad de recuperar clave en requerimientos-funcionales.docx
</commit_message>
<xml_diff>
--- a/docs/requerimientos-funcionales.docx
+++ b/docs/requerimientos-funcionales.docx
@@ -267,6 +267,34 @@
           <w:lang w:val="es-ES"/>
         </w:rPr>
       </w:pPr>
+      <w:r>
+        <w:rPr>
+          <w:lang w:val="es-ES"/>
+        </w:rPr>
+        <w:tab/>
+        <w:t>Créate_at (date)</w:t>
+      </w:r>
+    </w:p>
+    <w:p>
+      <w:pPr>
+        <w:rPr>
+          <w:lang w:val="es-ES"/>
+        </w:rPr>
+      </w:pPr>
+      <w:r>
+        <w:rPr>
+          <w:lang w:val="es-ES"/>
+        </w:rPr>
+        <w:tab/>
+        <w:t>Update_at(date)</w:t>
+      </w:r>
+    </w:p>
+    <w:p>
+      <w:pPr>
+        <w:rPr>
+          <w:lang w:val="es-ES"/>
+        </w:rPr>
+      </w:pPr>
     </w:p>
     <w:p>
       <w:pPr>
@@ -350,6 +378,7 @@
         <w:rPr>
           <w:lang w:val="es-ES"/>
         </w:rPr>
+        <w:lastRenderedPageBreak/>
         <w:t>El usuario ingresar</w:t>
       </w:r>
       <w:r>
@@ -406,7 +435,6 @@
           <w:noProof/>
           <w:lang w:val="es-ES"/>
         </w:rPr>
-        <w:lastRenderedPageBreak/>
         <w:drawing>
           <wp:inline distT="0" distB="0" distL="0" distR="0" wp14:anchorId="78BE5CC3" wp14:editId="3C1C73C3">
             <wp:extent cx="3108960" cy="3489464"/>
@@ -478,6 +506,7 @@
       </w:pPr>
       <w:r>
         <w:rPr>
+          <w:noProof/>
           <w:sz w:val="28"/>
           <w:szCs w:val="28"/>
           <w:lang w:val="es-ES"/>
@@ -609,7 +638,20 @@
         <w:rPr>
           <w:lang w:val="es-ES"/>
         </w:rPr>
-        <w:t>En la pagina principal del login, se debe implementar un botón que permita dirigir al usuario a una nueva pagina con los campos necesario para el registro.</w:t>
+        <w:lastRenderedPageBreak/>
+        <w:t xml:space="preserve">En la pagina principal del login, se debe implementar un botón que permita dirigir al usuario a una </w:t>
+      </w:r>
+      <w:r>
+        <w:rPr>
+          <w:lang w:val="es-ES"/>
+        </w:rPr>
+        <w:t>ventana emergente</w:t>
+      </w:r>
+      <w:r>
+        <w:rPr>
+          <w:lang w:val="es-ES"/>
+        </w:rPr>
+        <w:t xml:space="preserve"> con los campos necesario para el registro.</w:t>
       </w:r>
     </w:p>
     <w:p>
@@ -655,7 +697,19 @@
         <w:rPr>
           <w:lang w:val="es-ES"/>
         </w:rPr>
-        <w:t>En primera instancia habrá solo dos campos, uno para ingresar el usuario y el otro para ingresar la clave</w:t>
+        <w:t>En primera instancia habrá solo dos campos, uno para ingresar el usuario</w:t>
+      </w:r>
+      <w:r>
+        <w:rPr>
+          <w:lang w:val="es-ES"/>
+        </w:rPr>
+        <w:t xml:space="preserve"> (email)</w:t>
+      </w:r>
+      <w:r>
+        <w:rPr>
+          <w:lang w:val="es-ES"/>
+        </w:rPr>
+        <w:t xml:space="preserve"> y el otro para ingresar la clave</w:t>
       </w:r>
       <w:r>
         <w:rPr>
@@ -982,6 +1036,7 @@
       </w:pPr>
       <w:r>
         <w:rPr>
+          <w:noProof/>
           <w:sz w:val="28"/>
           <w:szCs w:val="28"/>
           <w:lang w:val="es-ES"/>
@@ -1034,6 +1089,7 @@
       </w:pPr>
       <w:r>
         <w:rPr>
+          <w:noProof/>
           <w:sz w:val="28"/>
           <w:szCs w:val="28"/>
           <w:lang w:val="es-ES"/>
@@ -1074,6 +1130,416 @@
           </wp:inline>
         </w:drawing>
       </w:r>
+    </w:p>
+    <w:p>
+      <w:pPr>
+        <w:rPr>
+          <w:sz w:val="28"/>
+          <w:szCs w:val="28"/>
+          <w:lang w:val="es-ES"/>
+        </w:rPr>
+      </w:pPr>
+    </w:p>
+    <w:p>
+      <w:pPr>
+        <w:rPr>
+          <w:sz w:val="28"/>
+          <w:szCs w:val="28"/>
+          <w:lang w:val="es-ES"/>
+        </w:rPr>
+      </w:pPr>
+      <w:r>
+        <w:rPr>
+          <w:sz w:val="28"/>
+          <w:szCs w:val="28"/>
+          <w:lang w:val="es-ES"/>
+        </w:rPr>
+        <w:lastRenderedPageBreak/>
+        <w:t>Implementación Recuperación de clave</w:t>
+      </w:r>
+    </w:p>
+    <w:p>
+      <w:pPr>
+        <w:rPr>
+          <w:sz w:val="28"/>
+          <w:szCs w:val="28"/>
+          <w:lang w:val="es-ES"/>
+        </w:rPr>
+      </w:pPr>
+      <w:r>
+        <w:rPr>
+          <w:sz w:val="28"/>
+          <w:szCs w:val="28"/>
+          <w:lang w:val="es-ES"/>
+        </w:rPr>
+        <w:t>Requisitos:</w:t>
+      </w:r>
+    </w:p>
+    <w:p>
+      <w:pPr>
+        <w:rPr>
+          <w:sz w:val="28"/>
+          <w:szCs w:val="28"/>
+          <w:lang w:val="es-ES"/>
+        </w:rPr>
+      </w:pPr>
+      <w:r>
+        <w:rPr>
+          <w:sz w:val="28"/>
+          <w:szCs w:val="28"/>
+          <w:lang w:val="es-ES"/>
+        </w:rPr>
+        <w:t xml:space="preserve">¿Cómo </w:t>
+      </w:r>
+      <w:r>
+        <w:rPr>
+          <w:sz w:val="28"/>
+          <w:szCs w:val="28"/>
+          <w:lang w:val="es-ES"/>
+        </w:rPr>
+        <w:t>podrá</w:t>
+      </w:r>
+      <w:r>
+        <w:rPr>
+          <w:sz w:val="28"/>
+          <w:szCs w:val="28"/>
+          <w:lang w:val="es-ES"/>
+        </w:rPr>
+        <w:t xml:space="preserve"> el usuario recuperar su clave?</w:t>
+      </w:r>
+    </w:p>
+    <w:p>
+      <w:pPr>
+        <w:rPr>
+          <w:sz w:val="28"/>
+          <w:szCs w:val="28"/>
+          <w:lang w:val="es-ES"/>
+        </w:rPr>
+      </w:pPr>
+      <w:r>
+        <w:rPr>
+          <w:sz w:val="28"/>
+          <w:szCs w:val="28"/>
+          <w:lang w:val="es-ES"/>
+        </w:rPr>
+        <w:t>En la página inicial se implementará un botón el cual permitirá generar una ventana emergente , dónde solicitará la información para el restablecimiento de la clave.</w:t>
+      </w:r>
+    </w:p>
+    <w:p>
+      <w:pPr>
+        <w:rPr>
+          <w:sz w:val="28"/>
+          <w:szCs w:val="28"/>
+          <w:lang w:val="es-ES"/>
+        </w:rPr>
+      </w:pPr>
+      <w:r>
+        <w:rPr>
+          <w:sz w:val="28"/>
+          <w:szCs w:val="28"/>
+          <w:lang w:val="es-ES"/>
+        </w:rPr>
+        <w:t>¿Qué información se solicitará al recuperar la clave?</w:t>
+      </w:r>
+    </w:p>
+    <w:p>
+      <w:pPr>
+        <w:rPr>
+          <w:sz w:val="28"/>
+          <w:szCs w:val="28"/>
+          <w:lang w:val="es-ES"/>
+        </w:rPr>
+      </w:pPr>
+      <w:r>
+        <w:rPr>
+          <w:sz w:val="28"/>
+          <w:szCs w:val="28"/>
+          <w:lang w:val="es-ES"/>
+        </w:rPr>
+        <w:t>El usuario solo debe ingresar el correo electrónico registrado.</w:t>
+      </w:r>
+    </w:p>
+    <w:p>
+      <w:pPr>
+        <w:rPr>
+          <w:sz w:val="24"/>
+          <w:szCs w:val="24"/>
+          <w:lang w:val="es-ES"/>
+        </w:rPr>
+      </w:pPr>
+      <w:r>
+        <w:rPr>
+          <w:sz w:val="24"/>
+          <w:szCs w:val="24"/>
+          <w:lang w:val="es-ES"/>
+        </w:rPr>
+        <w:t>¿Política de seguridad a implementar?</w:t>
+      </w:r>
+    </w:p>
+    <w:p>
+      <w:pPr>
+        <w:rPr>
+          <w:sz w:val="28"/>
+          <w:szCs w:val="28"/>
+          <w:lang w:val="es-ES"/>
+        </w:rPr>
+      </w:pPr>
+      <w:r>
+        <w:rPr>
+          <w:sz w:val="28"/>
+          <w:szCs w:val="28"/>
+          <w:lang w:val="es-ES"/>
+        </w:rPr>
+        <w:t>Al enviar la solicitud para recuperar la clave, el sistema realizará las siguientes validaciones:</w:t>
+      </w:r>
+    </w:p>
+    <w:p>
+      <w:pPr>
+        <w:ind w:left="708"/>
+        <w:rPr>
+          <w:sz w:val="28"/>
+          <w:szCs w:val="28"/>
+          <w:lang w:val="es-ES"/>
+        </w:rPr>
+      </w:pPr>
+      <w:r>
+        <w:rPr>
+          <w:sz w:val="28"/>
+          <w:szCs w:val="28"/>
+          <w:lang w:val="es-ES"/>
+        </w:rPr>
+        <w:t>. Comprobará si el correo electrónico es válido, si no es válido el sistema le generara una alerta y le informara al usuario</w:t>
+      </w:r>
+    </w:p>
+    <w:p>
+      <w:pPr>
+        <w:ind w:left="708"/>
+        <w:rPr>
+          <w:sz w:val="28"/>
+          <w:szCs w:val="28"/>
+          <w:lang w:val="es-ES"/>
+        </w:rPr>
+      </w:pPr>
+      <w:r>
+        <w:rPr>
+          <w:sz w:val="28"/>
+          <w:szCs w:val="28"/>
+          <w:lang w:val="es-ES"/>
+        </w:rPr>
+        <w:t>. Si el correo es correcto, el sistema validará que exista en la base de datos, si no existe le mostrará una alerta al usuario.</w:t>
+      </w:r>
+    </w:p>
+    <w:p>
+      <w:pPr>
+        <w:ind w:left="708"/>
+        <w:rPr>
+          <w:sz w:val="28"/>
+          <w:szCs w:val="28"/>
+          <w:lang w:val="es-ES"/>
+        </w:rPr>
+      </w:pPr>
+      <w:r>
+        <w:rPr>
+          <w:sz w:val="28"/>
+          <w:szCs w:val="28"/>
+          <w:lang w:val="es-ES"/>
+        </w:rPr>
+        <w:t>.Si el correo es correcto y existe en la base de datos, el sistema realizara el proceso para el envío de una notificación al correo, en esta notificación habrá un enlace por el cual permitirá crear una nueva clave.</w:t>
+      </w:r>
+    </w:p>
+    <w:p>
+      <w:pPr>
+        <w:rPr>
+          <w:sz w:val="28"/>
+          <w:szCs w:val="28"/>
+          <w:lang w:val="es-ES"/>
+        </w:rPr>
+      </w:pPr>
+    </w:p>
+    <w:p>
+      <w:pPr>
+        <w:rPr>
+          <w:sz w:val="28"/>
+          <w:szCs w:val="28"/>
+          <w:lang w:val="es-ES"/>
+        </w:rPr>
+      </w:pPr>
+      <w:r>
+        <w:rPr>
+          <w:sz w:val="28"/>
+          <w:szCs w:val="28"/>
+          <w:lang w:val="es-ES"/>
+        </w:rPr>
+        <w:t>¿Validaciones a implementar?</w:t>
+      </w:r>
+    </w:p>
+    <w:p>
+      <w:pPr>
+        <w:rPr>
+          <w:lang w:val="es-ES"/>
+        </w:rPr>
+      </w:pPr>
+      <w:r>
+        <w:rPr>
+          <w:lang w:val="es-ES"/>
+        </w:rPr>
+        <w:t xml:space="preserve">Nombre de usuario: </w:t>
+      </w:r>
+    </w:p>
+    <w:p>
+      <w:pPr>
+        <w:ind w:firstLine="708"/>
+        <w:rPr>
+          <w:lang w:val="es-ES"/>
+        </w:rPr>
+      </w:pPr>
+      <w:r>
+        <w:rPr>
+          <w:lang w:val="es-ES"/>
+        </w:rPr>
+        <w:t>Debe ser un correo valido.</w:t>
+      </w:r>
+    </w:p>
+    <w:p>
+      <w:pPr>
+        <w:ind w:firstLine="708"/>
+        <w:rPr>
+          <w:lang w:val="es-ES"/>
+        </w:rPr>
+      </w:pPr>
+      <w:r>
+        <w:rPr>
+          <w:lang w:val="es-ES"/>
+        </w:rPr>
+        <w:t>Debe ser un correo ya registrado en el sistema.</w:t>
+      </w:r>
+    </w:p>
+    <w:p>
+      <w:pPr>
+        <w:rPr>
+          <w:lang w:val="es-ES"/>
+        </w:rPr>
+      </w:pPr>
+    </w:p>
+    <w:p>
+      <w:pPr>
+        <w:rPr>
+          <w:sz w:val="24"/>
+          <w:szCs w:val="24"/>
+          <w:lang w:val="es-ES"/>
+        </w:rPr>
+      </w:pPr>
+      <w:r>
+        <w:rPr>
+          <w:sz w:val="24"/>
+          <w:szCs w:val="24"/>
+          <w:lang w:val="es-ES"/>
+        </w:rPr>
+        <w:t>¿Mensajes de error?</w:t>
+      </w:r>
+    </w:p>
+    <w:p>
+      <w:pPr>
+        <w:rPr>
+          <w:lang w:val="es-ES"/>
+        </w:rPr>
+      </w:pPr>
+      <w:r>
+        <w:rPr>
+          <w:lang w:val="es-ES"/>
+        </w:rPr>
+        <w:t xml:space="preserve">Mostrar mensaje de error para </w:t>
+      </w:r>
+      <w:r>
+        <w:rPr>
+          <w:lang w:val="es-ES"/>
+        </w:rPr>
+        <w:t>el</w:t>
+      </w:r>
+      <w:r>
+        <w:rPr>
+          <w:lang w:val="es-ES"/>
+        </w:rPr>
+        <w:t xml:space="preserve"> campo que no cumpla con las validaciones.</w:t>
+      </w:r>
+    </w:p>
+    <w:p>
+      <w:pPr>
+        <w:rPr>
+          <w:lang w:val="es-ES"/>
+        </w:rPr>
+      </w:pPr>
+    </w:p>
+    <w:p>
+      <w:pPr>
+        <w:rPr>
+          <w:lang w:val="es-ES"/>
+        </w:rPr>
+      </w:pPr>
+      <w:r>
+        <w:rPr>
+          <w:lang w:val="es-ES"/>
+        </w:rPr>
+        <w:lastRenderedPageBreak/>
+        <w:t>UML</w:t>
+      </w:r>
+    </w:p>
+    <w:p>
+      <w:pPr>
+        <w:rPr>
+          <w:lang w:val="es-ES"/>
+        </w:rPr>
+      </w:pPr>
+      <w:r>
+        <w:rPr>
+          <w:lang w:val="es-ES"/>
+        </w:rPr>
+        <w:t>Caso de uso: Recuperación de clave</w:t>
+      </w:r>
+    </w:p>
+    <w:p>
+      <w:pPr>
+        <w:rPr>
+          <w:lang w:val="es-ES"/>
+        </w:rPr>
+      </w:pPr>
+      <w:r>
+        <w:rPr>
+          <w:lang w:val="es-ES"/>
+        </w:rPr>
+        <w:t>Actores: Usuario</w:t>
+      </w:r>
+    </w:p>
+    <w:p>
+      <w:pPr>
+        <w:rPr>
+          <w:lang w:val="es-ES"/>
+        </w:rPr>
+      </w:pPr>
+      <w:r>
+        <w:rPr>
+          <w:lang w:val="es-ES"/>
+        </w:rPr>
+        <w:t>Descripción: El usuario podrá recuperar su clave de acceso por medio del correo electrónico registrado, podrá crear una nueva clave para posteriormente ingresar al sistema.</w:t>
+      </w:r>
+    </w:p>
+    <w:p>
+      <w:pPr>
+        <w:rPr>
+          <w:sz w:val="28"/>
+          <w:szCs w:val="28"/>
+          <w:lang w:val="es-ES"/>
+        </w:rPr>
+      </w:pPr>
+    </w:p>
+    <w:p>
+      <w:pPr>
+        <w:rPr>
+          <w:sz w:val="28"/>
+          <w:szCs w:val="28"/>
+          <w:lang w:val="es-ES"/>
+        </w:rPr>
+      </w:pPr>
     </w:p>
     <w:sectPr>
       <w:pgSz w:w="12240" w:h="15840"/>

</xml_diff>